<commit_message>
adding review service config
</commit_message>
<xml_diff>
--- a/Microservice_GCP_Case_Study_RequirementsAndDesign.docx
+++ b/Microservice_GCP_Case_Study_RequirementsAndDesign.docx
@@ -87,29 +87,7 @@
         <w:rPr>
           <w:lang w:val="en-IN"/>
         </w:rPr>
-        <w:t xml:space="preserve"> This service will have a list of movies details like name, lead actor/actress, director, year of release etc, it will be an authenticated service. It will be an inde</w:t>
-      </w:r>
-      <w:bookmarkStart w:id="0" w:name="_GoBack"/>
-      <w:bookmarkEnd w:id="0"/>
-      <w:r>
-        <w:rPr>
-          <w:lang w:val="en-IN"/>
-        </w:rPr>
-        <w:t xml:space="preserve">pendent private service not exposed on </w:t>
-      </w:r>
-      <w:proofErr w:type="spellStart"/>
-      <w:r>
-        <w:rPr>
-          <w:lang w:val="en-IN"/>
-        </w:rPr>
-        <w:t>api</w:t>
-      </w:r>
-      <w:proofErr w:type="spellEnd"/>
-      <w:r>
-        <w:rPr>
-          <w:lang w:val="en-IN"/>
-        </w:rPr>
-        <w:t xml:space="preserve"> gateway.</w:t>
+        <w:t xml:space="preserve"> This service will have a list of movies details like name, lead actor/actress, director, year of release etc, it will be an authenticated service. It will be an independent private service not exposed on api gateway.</w:t>
       </w:r>
     </w:p>
     <w:p>
@@ -135,21 +113,7 @@
         <w:rPr>
           <w:lang w:val="en-IN"/>
         </w:rPr>
-        <w:t xml:space="preserve"> Using this service, a user can post reviews and ratings against a movie, at a time he can post 1 review/rating for 1 movie and there will be maximum 1 review a user can post against a movie, though he can post reviews for multiple movies. User should be able to edit his reviews and ratings for a movie. It will be linked with User service and movie service. It will be an independent private service not exposed on </w:t>
-      </w:r>
-      <w:proofErr w:type="spellStart"/>
-      <w:r>
-        <w:rPr>
-          <w:lang w:val="en-IN"/>
-        </w:rPr>
-        <w:t>api</w:t>
-      </w:r>
-      <w:proofErr w:type="spellEnd"/>
-      <w:r>
-        <w:rPr>
-          <w:lang w:val="en-IN"/>
-        </w:rPr>
-        <w:t xml:space="preserve"> gateway and it will be an authenticated service.</w:t>
+        <w:t xml:space="preserve"> Using this service, a user can post reviews and ratings against a movie, at a time he can post 1 review/rating for 1 movie and there will be maximum 1 review a user can post against a movie, though he can post reviews for multiple movies. User should be able to edit his reviews and ratings for a movie. It will be linked with movie service. It will be  exposed on api gateway and it will be an authenticated service.</w:t>
       </w:r>
     </w:p>
     <w:p>
@@ -175,21 +139,13 @@
         <w:rPr>
           <w:lang w:val="en-IN"/>
         </w:rPr>
-        <w:t xml:space="preserve"> It will be dependent on </w:t>
-      </w:r>
-      <w:proofErr w:type="gramStart"/>
-      <w:r>
-        <w:rPr>
-          <w:lang w:val="en-IN"/>
-        </w:rPr>
-        <w:t>all of</w:t>
-      </w:r>
-      <w:proofErr w:type="gramEnd"/>
-      <w:r>
-        <w:rPr>
-          <w:lang w:val="en-IN"/>
-        </w:rPr>
-        <w:t xml:space="preserve"> the above services and return all the details for a searched movie.</w:t>
+        <w:t xml:space="preserve"> It will be dependent on all of the above services and return all the details for a searched movie.</w:t>
+      </w:r>
+      <w:r>
+        <w:rPr>
+          <w:lang w:val="en-IN"/>
+        </w:rPr>
+        <w:t xml:space="preserve"> It will exposed on gateway.</w:t>
       </w:r>
     </w:p>
     <w:p>
@@ -217,6 +173,12 @@
         </w:rPr>
         <w:t xml:space="preserve"> It will provide spring authentication using oAuth2 token, A user existing in user-service can be authenticated with authentication service.</w:t>
       </w:r>
+      <w:r>
+        <w:rPr>
+          <w:lang w:val="en-IN"/>
+        </w:rPr>
+        <w:t xml:space="preserve"> This service will be exposed on api gateway.</w:t>
+      </w:r>
     </w:p>
     <w:p>
       <w:pPr>
@@ -241,35 +203,7 @@
         <w:rPr>
           <w:lang w:val="en-IN"/>
         </w:rPr>
-        <w:t xml:space="preserve"> It will provide the </w:t>
-      </w:r>
-      <w:proofErr w:type="spellStart"/>
-      <w:r>
-        <w:rPr>
-          <w:lang w:val="en-IN"/>
-        </w:rPr>
-        <w:t>api</w:t>
-      </w:r>
-      <w:proofErr w:type="spellEnd"/>
-      <w:r>
-        <w:rPr>
-          <w:lang w:val="en-IN"/>
-        </w:rPr>
-        <w:t xml:space="preserve"> gateway mechanism for calling all the public </w:t>
-      </w:r>
-      <w:proofErr w:type="spellStart"/>
-      <w:r>
-        <w:rPr>
-          <w:lang w:val="en-IN"/>
-        </w:rPr>
-        <w:t>api</w:t>
-      </w:r>
-      <w:proofErr w:type="spellEnd"/>
-      <w:r>
-        <w:rPr>
-          <w:lang w:val="en-IN"/>
-        </w:rPr>
-        <w:t>.</w:t>
+        <w:t xml:space="preserve"> It will provide the api gateway mechanism for calling all the public api.</w:t>
       </w:r>
     </w:p>
     <w:p>
@@ -315,7 +249,33 @@
           <w:bCs/>
           <w:lang w:val="en-IN"/>
         </w:rPr>
-        <w:t>Registry Service:</w:t>
+        <w:t>Registry Service</w:t>
+      </w:r>
+      <w:r>
+        <w:rPr>
+          <w:b/>
+          <w:bCs/>
+          <w:lang w:val="en-IN"/>
+        </w:rPr>
+        <w:t xml:space="preserve"> (Eureka Server</w:t>
+      </w:r>
+      <w:bookmarkStart w:id="0" w:name="_GoBack"/>
+      <w:bookmarkEnd w:id="0"/>
+      <w:r>
+        <w:rPr>
+          <w:b/>
+          <w:bCs/>
+          <w:lang w:val="en-IN"/>
+        </w:rPr>
+        <w:t>)</w:t>
+      </w:r>
+      <w:r>
+        <w:rPr>
+          <w:b/>
+          <w:bCs/>
+          <w:lang w:val="en-IN"/>
+        </w:rPr>
+        <w:t>:</w:t>
       </w:r>
       <w:r>
         <w:rPr>
@@ -372,21 +332,7 @@
         <w:rPr>
           <w:lang w:val="en-IN"/>
         </w:rPr>
-        <w:t xml:space="preserve"> are infrastructure microservices, each of </w:t>
-      </w:r>
-      <w:proofErr w:type="gramStart"/>
-      <w:r>
-        <w:rPr>
-          <w:lang w:val="en-IN"/>
-        </w:rPr>
-        <w:t>these service</w:t>
-      </w:r>
-      <w:proofErr w:type="gramEnd"/>
-      <w:r>
-        <w:rPr>
-          <w:lang w:val="en-IN"/>
-        </w:rPr>
-        <w:t xml:space="preserve"> should be testable independently.</w:t>
+        <w:t xml:space="preserve"> are infrastructure microservices, each of these service should be testable independently.</w:t>
       </w:r>
       <w:r>
         <w:rPr>
@@ -424,21 +370,7 @@
         <w:rPr>
           <w:lang w:val="en-IN"/>
         </w:rPr>
-        <w:t xml:space="preserve">QA should prepare the test steps/strategy/automation for all the services properly integrated with </w:t>
-      </w:r>
-      <w:proofErr w:type="spellStart"/>
-      <w:r>
-        <w:rPr>
-          <w:lang w:val="en-IN"/>
-        </w:rPr>
-        <w:t>api</w:t>
-      </w:r>
-      <w:proofErr w:type="spellEnd"/>
-      <w:r>
-        <w:rPr>
-          <w:lang w:val="en-IN"/>
-        </w:rPr>
-        <w:t xml:space="preserve"> gateway and authentication service.</w:t>
+        <w:t>QA should prepare the test steps/strategy/automation for all the services properly integrated with api gateway and authentication service.</w:t>
       </w:r>
     </w:p>
     <w:p>
@@ -474,19 +406,17 @@
           <w:lang w:val="en-IN"/>
         </w:rPr>
       </w:pPr>
-      <w:proofErr w:type="spellStart"/>
-      <w:r>
-        <w:rPr>
-          <w:lang w:val="en-IN"/>
-        </w:rPr>
-        <w:t>Dockerize</w:t>
-      </w:r>
-      <w:proofErr w:type="spellEnd"/>
-      <w:r>
-        <w:rPr>
-          <w:lang w:val="en-IN"/>
-        </w:rPr>
-        <w:t xml:space="preserve"> all services from 1-9</w:t>
+      <w:r>
+        <w:rPr>
+          <w:lang w:val="en-IN"/>
+        </w:rPr>
+        <w:t>Dockerize all services from 1-</w:t>
+      </w:r>
+      <w:r>
+        <w:rPr>
+          <w:lang w:val="en-IN"/>
+        </w:rPr>
+        <w:t>8</w:t>
       </w:r>
     </w:p>
     <w:p>
@@ -507,7 +437,19 @@
         <w:rPr>
           <w:lang w:val="en-IN"/>
         </w:rPr>
-        <w:t>Create CI/CD pipeline for all services Using Jenkins, they should be independently built.</w:t>
+        <w:t xml:space="preserve">Create CI/CD pipeline for all services </w:t>
+      </w:r>
+      <w:r>
+        <w:rPr>
+          <w:lang w:val="en-IN"/>
+        </w:rPr>
+        <w:t>gcp build service</w:t>
+      </w:r>
+      <w:r>
+        <w:rPr>
+          <w:lang w:val="en-IN"/>
+        </w:rPr>
+        <w:t>.</w:t>
       </w:r>
     </w:p>
     <w:p>
@@ -528,35 +470,7 @@
         <w:rPr>
           <w:lang w:val="en-IN"/>
         </w:rPr>
-        <w:t xml:space="preserve">Single click deployment on </w:t>
-      </w:r>
-      <w:proofErr w:type="spellStart"/>
-      <w:r>
-        <w:rPr>
-          <w:lang w:val="en-IN"/>
-        </w:rPr>
-        <w:t>gcp</w:t>
-      </w:r>
-      <w:proofErr w:type="spellEnd"/>
-      <w:r>
-        <w:rPr>
-          <w:lang w:val="en-IN"/>
-        </w:rPr>
-        <w:t xml:space="preserve"> using a deployment manager </w:t>
-      </w:r>
-      <w:proofErr w:type="spellStart"/>
-      <w:r>
-        <w:rPr>
-          <w:lang w:val="en-IN"/>
-        </w:rPr>
-        <w:t>gcp</w:t>
-      </w:r>
-      <w:proofErr w:type="spellEnd"/>
-      <w:r>
-        <w:rPr>
-          <w:lang w:val="en-IN"/>
-        </w:rPr>
-        <w:t xml:space="preserve"> supports.</w:t>
+        <w:t>Single click deployment on gcp using a deployment manager gcp supports.</w:t>
       </w:r>
     </w:p>
     <w:p>
@@ -617,6 +531,7 @@
         <w:rPr>
           <w:lang w:val="en-IN"/>
         </w:rPr>
+        <w:lastRenderedPageBreak/>
         <w:t xml:space="preserve">Java 8, Spring Boot Microservice, Hibernate JPA, Postgres DB, </w:t>
       </w:r>
       <w:r>
@@ -651,7 +566,6 @@
           <w:bCs/>
           <w:lang w:val="en-IN"/>
         </w:rPr>
-        <w:lastRenderedPageBreak/>
         <w:t>Design</w:t>
       </w:r>
       <w:r>

</xml_diff>